<commit_message>
Nombre de la aplicación cambiada a HeatSenseTM, número de grupo corregido y creada el acta 3
</commit_message>
<xml_diff>
--- a/Documentación/actas_de_Reuniones/ActaReunión_1.docx
+++ b/Documentación/actas_de_Reuniones/ActaReunión_1.docx
@@ -23,7 +23,10 @@
               <w:t>GRUPO:</w:t>
             </w:r>
             <w:r>
-              <w:t xml:space="preserve"> 2</w:t>
+              <w:t xml:space="preserve"> </w:t>
+            </w:r>
+            <w:r>
+              <w:t>1</w:t>
             </w:r>
           </w:p>
           <w:p/>
@@ -38,8 +41,18 @@
               <w:t>TRABAJO:</w:t>
             </w:r>
             <w:r>
-              <w:t xml:space="preserve"> Detector de estado febril</w:t>
-            </w:r>
+              <w:t xml:space="preserve"> </w:t>
+            </w:r>
+            <w:bookmarkStart w:id="0" w:name="_GoBack"/>
+            <w:proofErr w:type="spellStart"/>
+            <w:r>
+              <w:t>HeatSense</w:t>
+            </w:r>
+            <w:proofErr w:type="spellEnd"/>
+            <w:r>
+              <w:t>™</w:t>
+            </w:r>
+            <w:bookmarkEnd w:id="0"/>
           </w:p>
           <w:p/>
         </w:tc>
@@ -608,12 +621,7 @@
             </w:r>
             <w:proofErr w:type="gramEnd"/>
             <w:r>
-              <w:t xml:space="preserve"> 28/0</w:t>
-            </w:r>
-            <w:bookmarkStart w:id="0" w:name="_GoBack"/>
-            <w:bookmarkEnd w:id="0"/>
-            <w:r>
-              <w:t>4/2020 a las 12:30</w:t>
+              <w:t xml:space="preserve"> 28/04/2020 a las 12:30</w:t>
             </w:r>
           </w:p>
           <w:p/>

</xml_diff>